<commit_message>
Add docx File [wireshark.docx]
</commit_message>
<xml_diff>
--- a/assignment7/wireshark.docx
+++ b/assignment7/wireshark.docx
@@ -6,7 +6,6 @@
       <w:pPr>
         <w:jc w:val="center"/>
         <w:rPr>
-          <w:rFonts w:hint="eastAsia"/>
           <w:b/>
           <w:sz w:val="28"/>
           <w:szCs w:val="28"/>
@@ -80,9 +79,6 @@
       <w:pPr>
         <w:pStyle w:val="a3"/>
         <w:ind w:leftChars="0"/>
-        <w:rPr>
-          <w:rFonts w:hint="eastAsia"/>
-        </w:rPr>
       </w:pPr>
       <w:proofErr w:type="spellStart"/>
       <w:r>
@@ -529,9 +525,6 @@
       <w:pPr>
         <w:pStyle w:val="a3"/>
         <w:ind w:leftChars="0"/>
-        <w:rPr>
-          <w:rFonts w:hint="eastAsia"/>
-        </w:rPr>
       </w:pPr>
       <w:r>
         <w:t xml:space="preserve">- </w:t>
@@ -660,9 +653,6 @@
       <w:pPr>
         <w:pStyle w:val="a3"/>
         <w:ind w:leftChars="0"/>
-        <w:rPr>
-          <w:rFonts w:hint="eastAsia"/>
-        </w:rPr>
       </w:pPr>
       <w:r>
         <w:rPr>
@@ -798,9 +788,6 @@
       <w:pPr>
         <w:pStyle w:val="a3"/>
         <w:ind w:leftChars="0"/>
-        <w:rPr>
-          <w:rFonts w:hint="eastAsia"/>
-        </w:rPr>
       </w:pPr>
       <w:proofErr w:type="spellStart"/>
       <w:r>
@@ -1065,9 +1052,6 @@
           <w:numId w:val="2"/>
         </w:numPr>
         <w:ind w:leftChars="0"/>
-        <w:rPr>
-          <w:rFonts w:hint="eastAsia"/>
-        </w:rPr>
       </w:pPr>
       <w:r>
         <w:rPr>
@@ -1162,19 +1146,12 @@
         </w:rPr>
         <w:t xml:space="preserve"> 사진 첨부</w:t>
       </w:r>
-      <w:bookmarkStart w:id="0" w:name="_GoBack"/>
-      <w:bookmarkEnd w:id="0"/>
     </w:p>
     <w:p>
       <w:pPr>
         <w:pStyle w:val="a3"/>
-        <w:numPr>
-          <w:ilvl w:val="0"/>
-          <w:numId w:val="1"/>
-        </w:numPr>
         <w:ind w:leftChars="0"/>
         <w:rPr>
-          <w:rFonts w:hint="eastAsia"/>
           <w:b/>
           <w:u w:val="single"/>
         </w:rPr>
@@ -1187,7 +1164,7 @@
           <w:u w:val="single"/>
         </w:rPr>
         <w:drawing>
-          <wp:inline distT="0" distB="0" distL="0" distR="0" wp14:anchorId="3C79D1E3" wp14:editId="4D791CFD">
+          <wp:inline distT="0" distB="0" distL="0" distR="0" wp14:anchorId="47941594" wp14:editId="170C9C65">
             <wp:extent cx="4219575" cy="3348980"/>
             <wp:effectExtent l="0" t="0" r="0" b="4445"/>
             <wp:docPr id="3" name="그림 3"/>
@@ -1235,6 +1212,491 @@
           </wp:inline>
         </w:drawing>
       </w:r>
+    </w:p>
+    <w:p>
+      <w:pPr>
+        <w:pStyle w:val="a3"/>
+        <w:ind w:leftChars="0"/>
+        <w:rPr>
+          <w:b/>
+          <w:u w:val="single"/>
+        </w:rPr>
+      </w:pPr>
+    </w:p>
+    <w:p>
+      <w:pPr>
+        <w:pStyle w:val="a3"/>
+        <w:ind w:leftChars="0"/>
+        <w:rPr>
+          <w:rFonts w:hint="eastAsia"/>
+          <w:b/>
+          <w:u w:val="single"/>
+        </w:rPr>
+      </w:pPr>
+    </w:p>
+    <w:p>
+      <w:pPr>
+        <w:pStyle w:val="a3"/>
+        <w:ind w:leftChars="0"/>
+      </w:pPr>
+      <w:r>
+        <w:rPr>
+          <w:rFonts w:hint="eastAsia"/>
+        </w:rPr>
+        <w:lastRenderedPageBreak/>
+        <w:t xml:space="preserve">위에 사진을 보면 초반에 클라이언트와 서버는 </w:t>
+      </w:r>
+      <w:r>
+        <w:t>SYN</w:t>
+      </w:r>
+      <w:r>
+        <w:rPr>
+          <w:rFonts w:hint="eastAsia"/>
+        </w:rPr>
+        <w:t xml:space="preserve">과 </w:t>
+      </w:r>
+      <w:r>
+        <w:t>ACK</w:t>
+      </w:r>
+      <w:r>
+        <w:rPr>
+          <w:rFonts w:hint="eastAsia"/>
+        </w:rPr>
+        <w:t xml:space="preserve">를 이용해 </w:t>
+      </w:r>
+      <w:r>
+        <w:t>3</w:t>
+      </w:r>
+      <w:r>
+        <w:rPr>
+          <w:rFonts w:hint="eastAsia"/>
+        </w:rPr>
+        <w:t>핸드셰이킹을 통해 서로 간에 연결을 이루고 있다.</w:t>
+      </w:r>
+      <w:r>
+        <w:t xml:space="preserve"> </w:t>
+      </w:r>
+      <w:r>
+        <w:rPr>
+          <w:rFonts w:hint="eastAsia"/>
+        </w:rPr>
+        <w:t xml:space="preserve">이후 </w:t>
+      </w:r>
+      <w:r>
+        <w:t>PSH</w:t>
+      </w:r>
+      <w:r>
+        <w:rPr>
+          <w:rFonts w:hint="eastAsia"/>
+        </w:rPr>
+        <w:t>를 통해 서로 간에 데이터를 보내고 난 뒤 F</w:t>
+      </w:r>
+      <w:r>
+        <w:t>IN</w:t>
+      </w:r>
+      <w:r>
+        <w:rPr>
+          <w:rFonts w:hint="eastAsia"/>
+        </w:rPr>
+        <w:t>을 통해 서로 간의 연결을 종료하고 있다.</w:t>
+      </w:r>
+      <w:r>
+        <w:t xml:space="preserve"> </w:t>
+      </w:r>
+      <w:r>
+        <w:rPr>
+          <w:rFonts w:hint="eastAsia"/>
+        </w:rPr>
+        <w:t>용어를 설명하자면 다음과 같다.</w:t>
+      </w:r>
+    </w:p>
+    <w:p>
+      <w:pPr>
+        <w:pStyle w:val="a3"/>
+        <w:numPr>
+          <w:ilvl w:val="0"/>
+          <w:numId w:val="2"/>
+        </w:numPr>
+        <w:ind w:leftChars="0"/>
+      </w:pPr>
+      <w:proofErr w:type="gramStart"/>
+      <w:r>
+        <w:rPr>
+          <w:rFonts w:hint="eastAsia"/>
+        </w:rPr>
+        <w:t>S</w:t>
+      </w:r>
+      <w:r>
+        <w:t>YN :</w:t>
+      </w:r>
+      <w:proofErr w:type="gramEnd"/>
+      <w:r>
+        <w:t xml:space="preserve"> </w:t>
+      </w:r>
+      <w:r>
+        <w:rPr>
+          <w:rFonts w:hint="eastAsia"/>
+        </w:rPr>
+        <w:t>연결 요청 플래그(초기에 시퀀스 번호를 보내 세션을 연결하는 데 사용된다.</w:t>
+      </w:r>
+      <w:r>
+        <w:t>)</w:t>
+      </w:r>
+    </w:p>
+    <w:p>
+      <w:pPr>
+        <w:pStyle w:val="a3"/>
+        <w:numPr>
+          <w:ilvl w:val="0"/>
+          <w:numId w:val="2"/>
+        </w:numPr>
+        <w:ind w:leftChars="0"/>
+      </w:pPr>
+      <w:proofErr w:type="gramStart"/>
+      <w:r>
+        <w:rPr>
+          <w:rFonts w:hint="eastAsia"/>
+        </w:rPr>
+        <w:t>A</w:t>
+      </w:r>
+      <w:r>
+        <w:t>CK :</w:t>
+      </w:r>
+      <w:proofErr w:type="gramEnd"/>
+      <w:r>
+        <w:t xml:space="preserve"> </w:t>
+      </w:r>
+      <w:r>
+        <w:rPr>
+          <w:rFonts w:hint="eastAsia"/>
+        </w:rPr>
+        <w:t>응답(패킷을 받았다는 것을 알려주는 패킷이다.</w:t>
+      </w:r>
+      <w:r>
+        <w:t>)</w:t>
+      </w:r>
+    </w:p>
+    <w:p>
+      <w:pPr>
+        <w:pStyle w:val="a3"/>
+        <w:numPr>
+          <w:ilvl w:val="0"/>
+          <w:numId w:val="2"/>
+        </w:numPr>
+        <w:ind w:leftChars="0"/>
+      </w:pPr>
+      <w:proofErr w:type="gramStart"/>
+      <w:r>
+        <w:rPr>
+          <w:rFonts w:hint="eastAsia"/>
+        </w:rPr>
+        <w:t>P</w:t>
+      </w:r>
+      <w:r>
+        <w:t>SH :</w:t>
+      </w:r>
+      <w:proofErr w:type="gramEnd"/>
+      <w:r>
+        <w:t xml:space="preserve"> </w:t>
+      </w:r>
+      <w:proofErr w:type="spellStart"/>
+      <w:r>
+        <w:rPr>
+          <w:rFonts w:hint="eastAsia"/>
+        </w:rPr>
+        <w:t>밀어넣기</w:t>
+      </w:r>
+      <w:proofErr w:type="spellEnd"/>
+      <w:r>
+        <w:rPr>
+          <w:rFonts w:hint="eastAsia"/>
+        </w:rPr>
+        <w:t>(받은 데이터를 즉시 A</w:t>
+      </w:r>
+      <w:r>
+        <w:t xml:space="preserve">pplication </w:t>
+      </w:r>
+      <w:r>
+        <w:rPr>
+          <w:rFonts w:hint="eastAsia"/>
+        </w:rPr>
+        <w:t>계층으로 전송하도록 하는 신호이다.</w:t>
+      </w:r>
+      <w:r>
+        <w:t>)</w:t>
+      </w:r>
+    </w:p>
+    <w:p>
+      <w:pPr>
+        <w:pStyle w:val="a3"/>
+        <w:numPr>
+          <w:ilvl w:val="0"/>
+          <w:numId w:val="2"/>
+        </w:numPr>
+        <w:ind w:leftChars="0"/>
+      </w:pPr>
+      <w:proofErr w:type="gramStart"/>
+      <w:r>
+        <w:rPr>
+          <w:rFonts w:hint="eastAsia"/>
+        </w:rPr>
+        <w:t>F</w:t>
+      </w:r>
+      <w:r>
+        <w:t>IN :</w:t>
+      </w:r>
+      <w:proofErr w:type="gramEnd"/>
+      <w:r>
+        <w:t xml:space="preserve"> </w:t>
+      </w:r>
+      <w:r>
+        <w:rPr>
+          <w:rFonts w:hint="eastAsia"/>
+        </w:rPr>
+        <w:t xml:space="preserve">연결 종료 요청(전송할 데이터가 더 이상 없어 세션 연결을 </w:t>
+      </w:r>
+      <w:proofErr w:type="spellStart"/>
+      <w:r>
+        <w:rPr>
+          <w:rFonts w:hint="eastAsia"/>
+        </w:rPr>
+        <w:t>종료시킨다</w:t>
+      </w:r>
+      <w:proofErr w:type="spellEnd"/>
+      <w:r>
+        <w:rPr>
+          <w:rFonts w:hint="eastAsia"/>
+        </w:rPr>
+        <w:t>.</w:t>
+      </w:r>
+      <w:r>
+        <w:t>)</w:t>
+      </w:r>
+      <w:r>
+        <w:rPr>
+          <w:noProof/>
+        </w:rPr>
+        <w:drawing>
+          <wp:inline distT="0" distB="0" distL="0" distR="0" wp14:anchorId="18B8E046" wp14:editId="361A0191">
+            <wp:extent cx="4362450" cy="1493386"/>
+            <wp:effectExtent l="0" t="0" r="0" b="0"/>
+            <wp:docPr id="2" name="그림 2"/>
+            <wp:cNvGraphicFramePr>
+              <a:graphicFrameLocks xmlns:a="http://schemas.openxmlformats.org/drawingml/2006/main" noChangeAspect="1"/>
+            </wp:cNvGraphicFramePr>
+            <a:graphic xmlns:a="http://schemas.openxmlformats.org/drawingml/2006/main">
+              <a:graphicData uri="http://schemas.openxmlformats.org/drawingml/2006/picture">
+                <pic:pic xmlns:pic="http://schemas.openxmlformats.org/drawingml/2006/picture">
+                  <pic:nvPicPr>
+                    <pic:cNvPr id="0" name="Picture 1"/>
+                    <pic:cNvPicPr>
+                      <a:picLocks noChangeAspect="1" noChangeArrowheads="1"/>
+                    </pic:cNvPicPr>
+                  </pic:nvPicPr>
+                  <pic:blipFill>
+                    <a:blip r:embed="rId7">
+                      <a:extLst>
+                        <a:ext uri="{28A0092B-C50C-407E-A947-70E740481C1C}">
+                          <a14:useLocalDpi xmlns:a14="http://schemas.microsoft.com/office/drawing/2010/main" val="0"/>
+                        </a:ext>
+                      </a:extLst>
+                    </a:blip>
+                    <a:srcRect/>
+                    <a:stretch>
+                      <a:fillRect/>
+                    </a:stretch>
+                  </pic:blipFill>
+                  <pic:spPr bwMode="auto">
+                    <a:xfrm>
+                      <a:off x="0" y="0"/>
+                      <a:ext cx="4406662" cy="1508521"/>
+                    </a:xfrm>
+                    <a:prstGeom prst="rect">
+                      <a:avLst/>
+                    </a:prstGeom>
+                    <a:noFill/>
+                    <a:ln>
+                      <a:noFill/>
+                    </a:ln>
+                  </pic:spPr>
+                </pic:pic>
+              </a:graphicData>
+            </a:graphic>
+          </wp:inline>
+        </w:drawing>
+      </w:r>
+      <w:r>
+        <w:rPr>
+          <w:noProof/>
+        </w:rPr>
+        <w:drawing>
+          <wp:inline distT="0" distB="0" distL="0" distR="0" wp14:anchorId="4EAD8AA7" wp14:editId="2DF29418">
+            <wp:extent cx="4324350" cy="1539785"/>
+            <wp:effectExtent l="0" t="0" r="0" b="3810"/>
+            <wp:docPr id="4" name="그림 4"/>
+            <wp:cNvGraphicFramePr>
+              <a:graphicFrameLocks xmlns:a="http://schemas.openxmlformats.org/drawingml/2006/main" noChangeAspect="1"/>
+            </wp:cNvGraphicFramePr>
+            <a:graphic xmlns:a="http://schemas.openxmlformats.org/drawingml/2006/main">
+              <a:graphicData uri="http://schemas.openxmlformats.org/drawingml/2006/picture">
+                <pic:pic xmlns:pic="http://schemas.openxmlformats.org/drawingml/2006/picture">
+                  <pic:nvPicPr>
+                    <pic:cNvPr id="0" name="Picture 2"/>
+                    <pic:cNvPicPr>
+                      <a:picLocks noChangeAspect="1" noChangeArrowheads="1"/>
+                    </pic:cNvPicPr>
+                  </pic:nvPicPr>
+                  <pic:blipFill>
+                    <a:blip r:embed="rId8">
+                      <a:extLst>
+                        <a:ext uri="{28A0092B-C50C-407E-A947-70E740481C1C}">
+                          <a14:useLocalDpi xmlns:a14="http://schemas.microsoft.com/office/drawing/2010/main" val="0"/>
+                        </a:ext>
+                      </a:extLst>
+                    </a:blip>
+                    <a:srcRect/>
+                    <a:stretch>
+                      <a:fillRect/>
+                    </a:stretch>
+                  </pic:blipFill>
+                  <pic:spPr bwMode="auto">
+                    <a:xfrm>
+                      <a:off x="0" y="0"/>
+                      <a:ext cx="4382106" cy="1560350"/>
+                    </a:xfrm>
+                    <a:prstGeom prst="rect">
+                      <a:avLst/>
+                    </a:prstGeom>
+                    <a:noFill/>
+                    <a:ln>
+                      <a:noFill/>
+                    </a:ln>
+                  </pic:spPr>
+                </pic:pic>
+              </a:graphicData>
+            </a:graphic>
+          </wp:inline>
+        </w:drawing>
+      </w:r>
+      <w:r>
+        <w:rPr>
+          <w:noProof/>
+        </w:rPr>
+        <w:drawing>
+          <wp:inline distT="0" distB="0" distL="0" distR="0" wp14:anchorId="5BE68148" wp14:editId="16383B7C">
+            <wp:extent cx="4352925" cy="1724160"/>
+            <wp:effectExtent l="0" t="0" r="0" b="9525"/>
+            <wp:docPr id="5" name="그림 5"/>
+            <wp:cNvGraphicFramePr>
+              <a:graphicFrameLocks xmlns:a="http://schemas.openxmlformats.org/drawingml/2006/main" noChangeAspect="1"/>
+            </wp:cNvGraphicFramePr>
+            <a:graphic xmlns:a="http://schemas.openxmlformats.org/drawingml/2006/main">
+              <a:graphicData uri="http://schemas.openxmlformats.org/drawingml/2006/picture">
+                <pic:pic xmlns:pic="http://schemas.openxmlformats.org/drawingml/2006/picture">
+                  <pic:nvPicPr>
+                    <pic:cNvPr id="0" name="Picture 3"/>
+                    <pic:cNvPicPr>
+                      <a:picLocks noChangeAspect="1" noChangeArrowheads="1"/>
+                    </pic:cNvPicPr>
+                  </pic:nvPicPr>
+                  <pic:blipFill>
+                    <a:blip r:embed="rId9">
+                      <a:extLst>
+                        <a:ext uri="{28A0092B-C50C-407E-A947-70E740481C1C}">
+                          <a14:useLocalDpi xmlns:a14="http://schemas.microsoft.com/office/drawing/2010/main" val="0"/>
+                        </a:ext>
+                      </a:extLst>
+                    </a:blip>
+                    <a:srcRect/>
+                    <a:stretch>
+                      <a:fillRect/>
+                    </a:stretch>
+                  </pic:blipFill>
+                  <pic:spPr bwMode="auto">
+                    <a:xfrm>
+                      <a:off x="0" y="0"/>
+                      <a:ext cx="4391013" cy="1739246"/>
+                    </a:xfrm>
+                    <a:prstGeom prst="rect">
+                      <a:avLst/>
+                    </a:prstGeom>
+                    <a:noFill/>
+                    <a:ln>
+                      <a:noFill/>
+                    </a:ln>
+                  </pic:spPr>
+                </pic:pic>
+              </a:graphicData>
+            </a:graphic>
+          </wp:inline>
+        </w:drawing>
+      </w:r>
+    </w:p>
+    <w:p>
+      <w:pPr>
+        <w:ind w:left="800"/>
+        <w:rPr>
+          <w:rFonts w:hint="eastAsia"/>
+        </w:rPr>
+      </w:pPr>
+      <w:r>
+        <w:rPr>
+          <w:rFonts w:hint="eastAsia"/>
+        </w:rPr>
+        <w:t xml:space="preserve">패킷들을 순서대로 눌러 상태를 살펴보면 </w:t>
+      </w:r>
+      <w:r>
+        <w:t>SYN, ACK</w:t>
+      </w:r>
+      <w:r>
+        <w:rPr>
+          <w:rFonts w:hint="eastAsia"/>
+        </w:rPr>
+        <w:t xml:space="preserve">가 선언된 패킷은 </w:t>
+      </w:r>
+      <w:r>
+        <w:t>Acknowledgment</w:t>
+      </w:r>
+      <w:r>
+        <w:rPr>
+          <w:rFonts w:hint="eastAsia"/>
+        </w:rPr>
+        <w:t>와 S</w:t>
+      </w:r>
+      <w:r>
+        <w:t>yn</w:t>
+      </w:r>
+      <w:r>
+        <w:rPr>
+          <w:rFonts w:hint="eastAsia"/>
+        </w:rPr>
+        <w:t xml:space="preserve">부분이 </w:t>
+      </w:r>
+      <w:r>
+        <w:t>set</w:t>
+      </w:r>
+      <w:r>
+        <w:rPr>
+          <w:rFonts w:hint="eastAsia"/>
+        </w:rPr>
+        <w:t xml:space="preserve">으로 변해 있는 것을 알 수 있고 다른 경우 또한 선언된 패킷이 활성화 되는 것을 알 </w:t>
+      </w:r>
+      <w:proofErr w:type="spellStart"/>
+      <w:r>
+        <w:rPr>
+          <w:rFonts w:hint="eastAsia"/>
+        </w:rPr>
+        <w:t>수</w:t>
+      </w:r>
+      <w:proofErr w:type="spellEnd"/>
+      <w:r>
+        <w:rPr>
+          <w:rFonts w:hint="eastAsia"/>
+        </w:rPr>
+        <w:t xml:space="preserve"> 있다.</w:t>
+      </w:r>
+      <w:bookmarkStart w:id="0" w:name="_GoBack"/>
+      <w:bookmarkEnd w:id="0"/>
     </w:p>
     <w:sectPr>
       <w:pgSz w:w="11906" w:h="16838"/>

</xml_diff>